<commit_message>
added stimuli section to main
</commit_message>
<xml_diff>
--- a/main.docx
+++ b/main.docx
@@ -179,17 +179,17 @@
         <w:pStyle w:val="Heading1"/>
       </w:pPr>
       <w:r>
-        <w:t xml:space="preserve">The Intonational Phonology of Requests in L2 Spanish</w:t>
+        <w:t xml:space="preserve">1. The Intonational Phonology of Requests in L2 Spanish</w:t>
       </w:r>
     </w:p>
     <w:bookmarkEnd w:id="22"/>
-    <w:bookmarkStart w:id="23" w:name="introduction"/>
+    <w:bookmarkStart w:id="35" w:name="introduction"/>
     <w:p>
       <w:pPr>
         <w:pStyle w:val="Heading1"/>
       </w:pPr>
       <w:r>
-        <w:t xml:space="preserve">Introduction</w:t>
+        <w:t xml:space="preserve">2. Introduction</w:t>
       </w:r>
     </w:p>
     <w:p>
@@ -324,90 +324,89 @@
         <w:t xml:space="preserve">The current research undertaken here investigates the L2 intonation system by looking at L1 English L2 Spanish intonational strategies to express varying levels of politeness. L2 Spanish utterances will be annotated using ToBI within AM framework, and pitch contours will be compared with expected L1 Spanish nuclear configurations. Furthermore, the mean pitch of the utterance and the height of the final boundary tone will be investigated as a function of politeness to see if there is support for a universal association between high pitch and politeness.</w:t>
       </w:r>
     </w:p>
+    <w:bookmarkStart w:id="23" w:name="politeness"/>
+    <w:p>
+      <w:pPr>
+        <w:pStyle w:val="Heading2"/>
+      </w:pPr>
+      <w:r>
+        <w:t xml:space="preserve">2.1 Politeness</w:t>
+      </w:r>
+    </w:p>
+    <w:p>
+      <w:pPr>
+        <w:pStyle w:val="FirstParagraph"/>
+      </w:pPr>
+      <w:r>
+        <w:t xml:space="preserve">Brown &amp; Levinson (1987)</w:t>
+      </w:r>
+      <w:r>
+        <w:t xml:space="preserve"> </w:t>
+      </w:r>
+      <w:r>
+        <w:t xml:space="preserve">provide a landmark investigation in linguistic expressions of politeness. In their conception, politeness strategies are used to mitigate face threatening acts, which can attack an individual’s negative face, one’s basic claim to freedom of action and from imposition, or positive face, the self-image one has of oneself and the desire for it to be appreciated and approved of. Politeness strategies are similarly divided into negative politeness strategies, used to minimize the effects of an inevitable face threatening act, and positive politeness strategies, where an individual attempts to align themselves closer with the interlocutor and demonstrate that they share their desires. For example, negative politeness strategies may include being pessimistic about the interlocutor’s response to a request, using questions, and using more complex syntax to hedge (e.g., in Spanish, the imperfect subjunctive); positive politeness strategies, on the other hand, may include using in-group identity markers, seeking agreement on safe topics, or presupposing common ground.</w:t>
+      </w:r>
+    </w:p>
+    <w:p>
+      <w:pPr>
+        <w:pStyle w:val="BodyText"/>
+      </w:pPr>
+      <w:r>
+        <w:t xml:space="preserve">The decision to opt for a specific politeness strategy depends on a cost-benefit analysis of three binary factors: power, social distance, and level of imposition of request. These three independent variables,</w:t>
+      </w:r>
+      <w:r>
+        <w:t xml:space="preserve"> </w:t>
+      </w:r>
+      <w:r>
+        <w:t xml:space="preserve">Brown &amp; Levinson (1987)</w:t>
+      </w:r>
+      <w:r>
+        <w:t xml:space="preserve"> </w:t>
+      </w:r>
+      <w:r>
+        <w:t xml:space="preserve">claim, are assigned different values cross-culturally, which account for the rich diversity in cultures globally.</w:t>
+      </w:r>
+    </w:p>
+    <w:p>
+      <w:pPr>
+        <w:pStyle w:val="BodyText"/>
+      </w:pPr>
+      <w:r>
+        <w:t xml:space="preserve">Power can come from both material and metaphysical sources. Naturally, certain conceptions of power can have more sway in some contexts than others. Monetary power in a bargaining situation would hold much more sway than in a situation where a student is asking for help on an essay from a writing center.</w:t>
+      </w:r>
+    </w:p>
+    <w:p>
+      <w:pPr>
+        <w:pStyle w:val="BodyText"/>
+      </w:pPr>
+      <w:r>
+        <w:t xml:space="preserve">Social distance is characterized by how socially close two individuals are. For example, the social distance between two siblings are typically much lower than the social distance between two students who don’t know each other. Of note, a student and a professor who have a close relationship may have a very low social distance, but an imbalance of power. Significantly, social distance here does not refer directly to the distance assigned to them based on their station, but to their personal relationship.</w:t>
+      </w:r>
+    </w:p>
+    <w:p>
+      <w:pPr>
+        <w:pStyle w:val="BodyText"/>
+      </w:pPr>
+      <w:r>
+        <w:t xml:space="preserve">Finally, the level of imposition of request transparently refers to how imposing the request is. For example, asking someone to borrow a pencil is a low imposition in nearly all situations; however, asking anyone at all to borrow their expensive laptop proves to be a much higher imposition.</w:t>
+      </w:r>
+    </w:p>
+    <w:p>
+      <w:pPr>
+        <w:pStyle w:val="BodyText"/>
+      </w:pPr>
+      <w:r>
+        <w:t xml:space="preserve">In the current study, the three identified factors will be closely controlled for in the context of the United States university environment, appealing to the target population of college students. The specific situations will be defined below.</w:t>
+      </w:r>
+    </w:p>
     <w:bookmarkEnd w:id="23"/>
-    <w:bookmarkStart w:id="24" w:name="politeness"/>
-    <w:p>
-      <w:pPr>
-        <w:pStyle w:val="Heading1"/>
-      </w:pPr>
-      <w:r>
-        <w:t xml:space="preserve">Politeness</w:t>
-      </w:r>
-    </w:p>
-    <w:p>
-      <w:pPr>
-        <w:pStyle w:val="FirstParagraph"/>
-      </w:pPr>
-      <w:r>
-        <w:t xml:space="preserve">Brown &amp; Levinson (1974)</w:t>
-      </w:r>
-      <w:r>
-        <w:t xml:space="preserve"> </w:t>
-      </w:r>
-      <w:r>
-        <w:t xml:space="preserve">provide a landmark investigation in linguistic expressions of politeness. In their conception, politeness strategies are used to mitigate face threatening acts, which can attack an individual’s negative face, one’s basic claim to freedom of action and from imposition, or positive face, the self-image one has of oneself and the desire for it to be appreciated and approved of. Politeness strategies are similarly divided into negative politeness strategies, used to minimize the effects of an inevitable face threatening act, and positive politeness strategies, where an individual attempts to align themselves closer with the interlocutor and demonstrate that they share their desires. For example, negative politeness strategies may include being pessimistic about the interlocutor’s response to a request, using questions, and using more complex syntax to hedge (e.g., in Spanish, the imperfect subjunctive); positive politeness strategies, on the other hand, may include using in-group identity markers, seeking agreement on safe topics, or presupposing common ground.</w:t>
-      </w:r>
-    </w:p>
-    <w:p>
-      <w:pPr>
-        <w:pStyle w:val="BodyText"/>
-      </w:pPr>
-      <w:r>
-        <w:t xml:space="preserve">The decision to opt for a specific politeness strategy depends on a cost-benefit analysis of three binary factors: power, social distance, and level of imposition of request. These three independent variables,</w:t>
-      </w:r>
-      <w:r>
-        <w:t xml:space="preserve"> </w:t>
-      </w:r>
-      <w:r>
-        <w:t xml:space="preserve">Brown &amp; Levinson (1974)</w:t>
-      </w:r>
-      <w:r>
-        <w:t xml:space="preserve"> </w:t>
-      </w:r>
-      <w:r>
-        <w:t xml:space="preserve">claim, are assigned different values cross-culturally, which account for the rich diversity in cultures globally.</w:t>
-      </w:r>
-    </w:p>
-    <w:p>
-      <w:pPr>
-        <w:pStyle w:val="BodyText"/>
-      </w:pPr>
-      <w:r>
-        <w:t xml:space="preserve">Power can come from both material and metaphysical sources. Naturally, certain conceptions of power can have more sway in some contexts than others. Monetary power in a bargaining situation would hold much more sway than in a situation where a student is asking for help on an essay from a writing center.</w:t>
-      </w:r>
-    </w:p>
-    <w:p>
-      <w:pPr>
-        <w:pStyle w:val="BodyText"/>
-      </w:pPr>
-      <w:r>
-        <w:t xml:space="preserve">Social distance is characterized by how socially close two individuals are. For example, the social distance between two siblings are typically much lower than the social distance between two students who don’t know each other. Of note, a student and a professor who have a close relationship may have a very low social distance, but an imbalance of power. Significantly, social distance here does not refer directly to the distance assigned to them based on their station, but to their personal relationship.</w:t>
-      </w:r>
-    </w:p>
-    <w:p>
-      <w:pPr>
-        <w:pStyle w:val="BodyText"/>
-      </w:pPr>
-      <w:r>
-        <w:t xml:space="preserve">Finally, the level of imposition of request transparently refers to how imposing the request is. For example, asking someone to borrow a pencil is a low imposition in nearly all situations; however, asking anyone at all to borrow their expensive laptop proves to be a much higher imposition.</w:t>
-      </w:r>
-    </w:p>
-    <w:p>
-      <w:pPr>
-        <w:pStyle w:val="BodyText"/>
-      </w:pPr>
-      <w:r>
-        <w:t xml:space="preserve">In the current study, the three identified factors will be closely controlled for in the context of the United States university environment, appealing to the target population of college students. The specific situations will be defined below.</w:t>
-      </w:r>
-    </w:p>
-    <w:bookmarkEnd w:id="24"/>
-    <w:bookmarkStart w:id="33" w:name="autosegmental-metrical-am-theory"/>
-    <w:p>
-      <w:pPr>
-        <w:pStyle w:val="Heading1"/>
-      </w:pPr>
-      <w:r>
-        <w:t xml:space="preserve">Autosegmental Metrical (AM) Theory</w:t>
+    <w:bookmarkStart w:id="32" w:name="autosegmental-metrical-am-theory"/>
+    <w:p>
+      <w:pPr>
+        <w:pStyle w:val="Heading2"/>
+      </w:pPr>
+      <w:r>
+        <w:t xml:space="preserve">2.2 Autosegmental Metrical (AM) Theory</w:t>
       </w:r>
     </w:p>
     <w:p>
@@ -517,7 +516,7 @@
       <w:tr>
         <w:tc>
           <w:tcPr/>
-          <w:bookmarkStart w:id="28" w:name="fig-tobi-example"/>
+          <w:bookmarkStart w:id="27" w:name="fig-tobi-example"/>
           <w:p>
             <w:pPr>
               <w:pStyle w:val="Figure"/>
@@ -528,18 +527,18 @@
                 <wp:inline>
                   <wp:extent cx="5504749" cy="5046020"/>
                   <wp:effectExtent b="0" l="0" r="0" t="0"/>
-                  <wp:docPr descr="" title="" id="26" name="Picture"/>
+                  <wp:docPr descr="" title="" id="25" name="Picture"/>
                   <a:graphic>
                     <a:graphicData uri="http://schemas.openxmlformats.org/drawingml/2006/picture">
                       <pic:pic>
                         <pic:nvPicPr>
-                          <pic:cNvPr descr="figs/tobi_example.png" id="27" name="Picture"/>
+                          <pic:cNvPr descr="figs/tobi_example.png" id="26" name="Picture"/>
                           <pic:cNvPicPr>
                             <a:picLocks noChangeArrowheads="1" noChangeAspect="1"/>
                           </pic:cNvPicPr>
                         </pic:nvPicPr>
                         <pic:blipFill>
-                          <a:blip r:embed="rId25"/>
+                          <a:blip r:embed="rId24"/>
                           <a:stretch>
                             <a:fillRect/>
                           </a:stretch>
@@ -609,7 +608,7 @@
               <w:t xml:space="preserve">) labeled using ToBI.</w:t>
             </w:r>
           </w:p>
-          <w:bookmarkEnd w:id="28"/>
+          <w:bookmarkEnd w:id="27"/>
         </w:tc>
       </w:tr>
     </w:tbl>
@@ -770,7 +769,7 @@
       <w:tr>
         <w:tc>
           <w:tcPr/>
-          <w:bookmarkStart w:id="32" w:name="fig-pitch-accent-example"/>
+          <w:bookmarkStart w:id="31" w:name="fig-pitch-accent-example"/>
           <w:p>
             <w:pPr>
               <w:pStyle w:val="Figure"/>
@@ -781,18 +780,18 @@
                 <wp:inline>
                   <wp:extent cx="5861785" cy="1896176"/>
                   <wp:effectExtent b="0" l="0" r="0" t="0"/>
-                  <wp:docPr descr="" title="" id="30" name="Picture"/>
+                  <wp:docPr descr="" title="" id="29" name="Picture"/>
                   <a:graphic>
                     <a:graphicData uri="http://schemas.openxmlformats.org/drawingml/2006/picture">
                       <pic:pic>
                         <pic:nvPicPr>
-                          <pic:cNvPr descr="figs/pitch_accent_example.png" id="31" name="Picture"/>
+                          <pic:cNvPr descr="figs/pitch_accent_example.png" id="30" name="Picture"/>
                           <pic:cNvPicPr>
                             <a:picLocks noChangeArrowheads="1" noChangeAspect="1"/>
                           </pic:cNvPicPr>
                         </pic:nvPicPr>
                         <pic:blipFill>
-                          <a:blip r:embed="rId29"/>
+                          <a:blip r:embed="rId28"/>
                           <a:stretch>
                             <a:fillRect/>
                           </a:stretch>
@@ -841,7 +840,7 @@
               <w:t xml:space="preserve">.</w:t>
             </w:r>
           </w:p>
-          <w:bookmarkEnd w:id="32"/>
+          <w:bookmarkEnd w:id="31"/>
         </w:tc>
       </w:tr>
     </w:tbl>
@@ -940,14 +939,14 @@
         <w:t xml:space="preserve">, which will be explained below,it’s predicted that higher levels of politeness would be associated with a higher boundary tone pitch. That is, in this study, where power, social distance, and level of imposition of the request are set to [+], we would expect the highest boundary tones, and for the boundary tone to become gradiently lower as the independent variables are step-wise set to [-].</w:t>
       </w:r>
     </w:p>
-    <w:bookmarkEnd w:id="33"/>
-    <w:bookmarkStart w:id="34" w:name="l2-intonation"/>
-    <w:p>
-      <w:pPr>
-        <w:pStyle w:val="Heading1"/>
-      </w:pPr>
-      <w:r>
-        <w:t xml:space="preserve">L2 Intonation</w:t>
+    <w:bookmarkEnd w:id="32"/>
+    <w:bookmarkStart w:id="33" w:name="l2-intonation"/>
+    <w:p>
+      <w:pPr>
+        <w:pStyle w:val="Heading2"/>
+      </w:pPr>
+      <w:r>
+        <w:t xml:space="preserve">2.3 L2 Intonation</w:t>
       </w:r>
     </w:p>
     <w:p>
@@ -1140,7 +1139,7 @@
         <w:t xml:space="preserve"> </w:t>
       </w:r>
       <w:r>
-        <w:t xml:space="preserve">dimension). It is realized phonetically similarly</w:t>
+        <w:t xml:space="preserve">dimension). It is realized phonetically similarly, although the English L+H* typically has a broader pitch range</w:t>
       </w:r>
       <w:r>
         <w:t xml:space="preserve"> </w:t>
@@ -1242,14 +1241,14 @@
         <w:t xml:space="preserve">The intonation of Spanish in L1 English L2 Spanish learners will be investigated under the basic tenets of AM, using ToBI to document their underlying contours, as well as work to test the LILt model’s predictions on L1-L2 intonation transfer. Broadly, it is expected that where General American English and Spanish match along the aforementioned dimensions, L1 English L2 Spanish learners will experience positive transfer; where there are mismatches along any of the dimensions, they will experience negative transfer. That is, we expect to see typical L1 English contours in their L2 Spanish.</w:t>
       </w:r>
     </w:p>
-    <w:bookmarkEnd w:id="34"/>
-    <w:bookmarkStart w:id="35" w:name="pitch-and-politeness"/>
-    <w:p>
-      <w:pPr>
-        <w:pStyle w:val="Heading1"/>
-      </w:pPr>
-      <w:r>
-        <w:t xml:space="preserve">Pitch and Politeness</w:t>
+    <w:bookmarkEnd w:id="33"/>
+    <w:bookmarkStart w:id="34" w:name="pitch-and-politeness"/>
+    <w:p>
+      <w:pPr>
+        <w:pStyle w:val="Heading2"/>
+      </w:pPr>
+      <w:r>
+        <w:t xml:space="preserve">2.4 Pitch and Politeness</w:t>
       </w:r>
     </w:p>
     <w:p>
@@ -1417,6 +1416,7 @@
         <w:t xml:space="preserve">, gives motivation to examine pitch more broadly along two dimensions: the overall mean pitch of an utterance and the height of the final boundary tone of the utterance.</w:t>
       </w:r>
     </w:p>
+    <w:bookmarkEnd w:id="34"/>
     <w:bookmarkEnd w:id="35"/>
     <w:bookmarkStart w:id="36" w:name="the-present-study"/>
     <w:p>
@@ -1424,7 +1424,7 @@
         <w:pStyle w:val="Heading1"/>
       </w:pPr>
       <w:r>
-        <w:t xml:space="preserve">The Present Study</w:t>
+        <w:t xml:space="preserve">3. The Present Study</w:t>
       </w:r>
     </w:p>
     <w:p>
@@ -1481,7 +1481,7 @@
         <w:pStyle w:val="Heading1"/>
       </w:pPr>
       <w:r>
-        <w:t xml:space="preserve">Previous Research</w:t>
+        <w:t xml:space="preserve">4. Previous Research</w:t>
       </w:r>
     </w:p>
     <w:p>
@@ -1676,7 +1676,7 @@
         <w:pStyle w:val="Heading2"/>
       </w:pPr>
       <w:r>
-        <w:t xml:space="preserve">Research Questions</w:t>
+        <w:t xml:space="preserve">4.1 Research Questions</w:t>
       </w:r>
     </w:p>
     <w:p>
@@ -1788,13 +1788,13 @@
     </w:p>
     <w:bookmarkEnd w:id="37"/>
     <w:bookmarkEnd w:id="38"/>
-    <w:bookmarkStart w:id="39" w:name="scraps"/>
+    <w:bookmarkStart w:id="40" w:name="methods"/>
     <w:p>
       <w:pPr>
         <w:pStyle w:val="Heading1"/>
       </w:pPr>
       <w:r>
-        <w:t xml:space="preserve">Scraps</w:t>
+        <w:t xml:space="preserve">5. Methods</w:t>
       </w:r>
     </w:p>
     <w:p>
@@ -1802,6 +1802,524 @@
         <w:pStyle w:val="FirstParagraph"/>
       </w:pPr>
       <w:r>
+        <w:t xml:space="preserve">The experimental stimuli were designed as a discourse completion task (DCT) that controlled for power, social distance, and level of imposition</w:t>
+      </w:r>
+      <w:r>
+        <w:t xml:space="preserve"> </w:t>
+      </w:r>
+      <w:r>
+        <w:t xml:space="preserve">(Brown &amp; Levinson, 1987)</w:t>
+      </w:r>
+      <w:r>
+        <w:t xml:space="preserve">, all of which had two steps for a total of 8 conditions</w:t>
+      </w:r>
+      <w:r>
+        <w:t xml:space="preserve"> </w:t>
+      </w:r>
+      <w:hyperlink w:anchor="tbl-conditions">
+        <w:r>
+          <w:rPr>
+            <w:rStyle w:val="Hyperlink"/>
+          </w:rPr>
+          <w:t xml:space="preserve">Table 1</w:t>
+        </w:r>
+      </w:hyperlink>
+      <w:r>
+        <w:t xml:space="preserve">. Each condition had 3 items. Experimental stimuli were written by the first author and reviewed by a native speaker of Chilean Spanish who has experience teaching Spanish to the target population.</w:t>
+      </w:r>
+    </w:p>
+    <w:bookmarkStart w:id="39" w:name="tbl-conditions"/>
+    <w:p>
+      <w:pPr>
+        <w:pStyle w:val="TableCaption"/>
+      </w:pPr>
+      <w:r>
+        <w:t xml:space="preserve">Table 1: Conditions for experimental stimuli.</w:t>
+      </w:r>
+    </w:p>
+    <w:tbl>
+      <w:tblPr>
+        <w:tblStyle w:val="Table"/>
+        <w:tblW w:type="auto" w:w="0"/>
+        <w:tblLook w:firstRow="1" w:lastRow="0" w:firstColumn="0" w:lastColumn="0" w:noHBand="0" w:noVBand="0" w:val="0020"/>
+        <w:tblCaption w:val="Table 1: Conditions for experimental stimuli."/>
+      </w:tblPr>
+      <w:tblGrid>
+        <w:gridCol w:w="1980"/>
+        <w:gridCol w:w="1980"/>
+        <w:gridCol w:w="1980"/>
+        <w:gridCol w:w="1980"/>
+      </w:tblGrid>
+      <w:tr>
+        <w:trPr>
+          <w:tblHeader w:val="true"/>
+        </w:trPr>
+        <w:tc>
+          <w:tcPr/>
+          <w:p>
+            <w:pPr>
+              <w:pStyle w:val="Compact"/>
+              <w:jc w:val="right"/>
+            </w:pPr>
+            <w:r>
+              <w:t xml:space="preserve">Condition</w:t>
+            </w:r>
+          </w:p>
+        </w:tc>
+        <w:tc>
+          <w:tcPr/>
+          <w:p>
+            <w:pPr>
+              <w:pStyle w:val="Compact"/>
+              <w:jc w:val="left"/>
+            </w:pPr>
+            <w:r>
+              <w:t xml:space="preserve">Power</w:t>
+            </w:r>
+          </w:p>
+        </w:tc>
+        <w:tc>
+          <w:tcPr/>
+          <w:p>
+            <w:pPr>
+              <w:pStyle w:val="Compact"/>
+              <w:jc w:val="left"/>
+            </w:pPr>
+            <w:r>
+              <w:t xml:space="preserve">Distance</w:t>
+            </w:r>
+          </w:p>
+        </w:tc>
+        <w:tc>
+          <w:tcPr/>
+          <w:p>
+            <w:pPr>
+              <w:pStyle w:val="Compact"/>
+              <w:jc w:val="left"/>
+            </w:pPr>
+            <w:r>
+              <w:t xml:space="preserve">Level of Imposition</w:t>
+            </w:r>
+          </w:p>
+        </w:tc>
+      </w:tr>
+      <w:tr>
+        <w:tc>
+          <w:tcPr/>
+          <w:p>
+            <w:pPr>
+              <w:pStyle w:val="Compact"/>
+              <w:jc w:val="right"/>
+            </w:pPr>
+            <w:r>
+              <w:t xml:space="preserve">1</w:t>
+            </w:r>
+          </w:p>
+        </w:tc>
+        <w:tc>
+          <w:tcPr/>
+          <w:p>
+            <w:pPr>
+              <w:pStyle w:val="Compact"/>
+              <w:jc w:val="left"/>
+            </w:pPr>
+            <w:r>
+              <w:t xml:space="preserve">-</w:t>
+            </w:r>
+          </w:p>
+        </w:tc>
+        <w:tc>
+          <w:tcPr/>
+          <w:p>
+            <w:pPr>
+              <w:pStyle w:val="Compact"/>
+              <w:jc w:val="left"/>
+            </w:pPr>
+            <w:r>
+              <w:t xml:space="preserve">-</w:t>
+            </w:r>
+          </w:p>
+        </w:tc>
+        <w:tc>
+          <w:tcPr/>
+          <w:p>
+            <w:pPr>
+              <w:pStyle w:val="Compact"/>
+              <w:jc w:val="left"/>
+            </w:pPr>
+            <w:r>
+              <w:t xml:space="preserve">-</w:t>
+            </w:r>
+          </w:p>
+        </w:tc>
+      </w:tr>
+      <w:tr>
+        <w:tc>
+          <w:tcPr/>
+          <w:p>
+            <w:pPr>
+              <w:pStyle w:val="Compact"/>
+              <w:jc w:val="right"/>
+            </w:pPr>
+            <w:r>
+              <w:t xml:space="preserve">2</w:t>
+            </w:r>
+          </w:p>
+        </w:tc>
+        <w:tc>
+          <w:tcPr/>
+          <w:p>
+            <w:pPr>
+              <w:pStyle w:val="Compact"/>
+              <w:jc w:val="left"/>
+            </w:pPr>
+            <w:r>
+              <w:t xml:space="preserve">-</w:t>
+            </w:r>
+          </w:p>
+        </w:tc>
+        <w:tc>
+          <w:tcPr/>
+          <w:p>
+            <w:pPr>
+              <w:pStyle w:val="Compact"/>
+              <w:jc w:val="left"/>
+            </w:pPr>
+            <w:r>
+              <w:t xml:space="preserve">-</w:t>
+            </w:r>
+          </w:p>
+        </w:tc>
+        <w:tc>
+          <w:tcPr/>
+          <w:p>
+            <w:pPr>
+              <w:pStyle w:val="Compact"/>
+              <w:jc w:val="left"/>
+            </w:pPr>
+            <w:r>
+              <w:t xml:space="preserve">+</w:t>
+            </w:r>
+          </w:p>
+        </w:tc>
+      </w:tr>
+      <w:tr>
+        <w:tc>
+          <w:tcPr/>
+          <w:p>
+            <w:pPr>
+              <w:pStyle w:val="Compact"/>
+              <w:jc w:val="right"/>
+            </w:pPr>
+            <w:r>
+              <w:t xml:space="preserve">3</w:t>
+            </w:r>
+          </w:p>
+        </w:tc>
+        <w:tc>
+          <w:tcPr/>
+          <w:p>
+            <w:pPr>
+              <w:pStyle w:val="Compact"/>
+              <w:jc w:val="left"/>
+            </w:pPr>
+            <w:r>
+              <w:t xml:space="preserve">+</w:t>
+            </w:r>
+          </w:p>
+        </w:tc>
+        <w:tc>
+          <w:tcPr/>
+          <w:p>
+            <w:pPr>
+              <w:pStyle w:val="Compact"/>
+              <w:jc w:val="left"/>
+            </w:pPr>
+            <w:r>
+              <w:t xml:space="preserve">+</w:t>
+            </w:r>
+          </w:p>
+        </w:tc>
+        <w:tc>
+          <w:tcPr/>
+          <w:p>
+            <w:pPr>
+              <w:pStyle w:val="Compact"/>
+              <w:jc w:val="left"/>
+            </w:pPr>
+            <w:r>
+              <w:t xml:space="preserve">-</w:t>
+            </w:r>
+          </w:p>
+        </w:tc>
+      </w:tr>
+      <w:tr>
+        <w:tc>
+          <w:tcPr/>
+          <w:p>
+            <w:pPr>
+              <w:pStyle w:val="Compact"/>
+              <w:jc w:val="right"/>
+            </w:pPr>
+            <w:r>
+              <w:t xml:space="preserve">4</w:t>
+            </w:r>
+          </w:p>
+        </w:tc>
+        <w:tc>
+          <w:tcPr/>
+          <w:p>
+            <w:pPr>
+              <w:pStyle w:val="Compact"/>
+              <w:jc w:val="left"/>
+            </w:pPr>
+            <w:r>
+              <w:t xml:space="preserve">+</w:t>
+            </w:r>
+          </w:p>
+        </w:tc>
+        <w:tc>
+          <w:tcPr/>
+          <w:p>
+            <w:pPr>
+              <w:pStyle w:val="Compact"/>
+              <w:jc w:val="left"/>
+            </w:pPr>
+            <w:r>
+              <w:t xml:space="preserve">+</w:t>
+            </w:r>
+          </w:p>
+        </w:tc>
+        <w:tc>
+          <w:tcPr/>
+          <w:p>
+            <w:pPr>
+              <w:pStyle w:val="Compact"/>
+              <w:jc w:val="left"/>
+            </w:pPr>
+            <w:r>
+              <w:t xml:space="preserve">+</w:t>
+            </w:r>
+          </w:p>
+        </w:tc>
+      </w:tr>
+      <w:tr>
+        <w:tc>
+          <w:tcPr/>
+          <w:p>
+            <w:pPr>
+              <w:pStyle w:val="Compact"/>
+              <w:jc w:val="right"/>
+            </w:pPr>
+            <w:r>
+              <w:t xml:space="preserve">5</w:t>
+            </w:r>
+          </w:p>
+        </w:tc>
+        <w:tc>
+          <w:tcPr/>
+          <w:p>
+            <w:pPr>
+              <w:pStyle w:val="Compact"/>
+              <w:jc w:val="left"/>
+            </w:pPr>
+            <w:r>
+              <w:t xml:space="preserve">+</w:t>
+            </w:r>
+          </w:p>
+        </w:tc>
+        <w:tc>
+          <w:tcPr/>
+          <w:p>
+            <w:pPr>
+              <w:pStyle w:val="Compact"/>
+              <w:jc w:val="left"/>
+            </w:pPr>
+            <w:r>
+              <w:t xml:space="preserve">-</w:t>
+            </w:r>
+          </w:p>
+        </w:tc>
+        <w:tc>
+          <w:tcPr/>
+          <w:p>
+            <w:pPr>
+              <w:pStyle w:val="Compact"/>
+              <w:jc w:val="left"/>
+            </w:pPr>
+            <w:r>
+              <w:t xml:space="preserve">-</w:t>
+            </w:r>
+          </w:p>
+        </w:tc>
+      </w:tr>
+      <w:tr>
+        <w:tc>
+          <w:tcPr/>
+          <w:p>
+            <w:pPr>
+              <w:pStyle w:val="Compact"/>
+              <w:jc w:val="right"/>
+            </w:pPr>
+            <w:r>
+              <w:t xml:space="preserve">6</w:t>
+            </w:r>
+          </w:p>
+        </w:tc>
+        <w:tc>
+          <w:tcPr/>
+          <w:p>
+            <w:pPr>
+              <w:pStyle w:val="Compact"/>
+              <w:jc w:val="left"/>
+            </w:pPr>
+            <w:r>
+              <w:t xml:space="preserve">+</w:t>
+            </w:r>
+          </w:p>
+        </w:tc>
+        <w:tc>
+          <w:tcPr/>
+          <w:p>
+            <w:pPr>
+              <w:pStyle w:val="Compact"/>
+              <w:jc w:val="left"/>
+            </w:pPr>
+            <w:r>
+              <w:t xml:space="preserve">-</w:t>
+            </w:r>
+          </w:p>
+        </w:tc>
+        <w:tc>
+          <w:tcPr/>
+          <w:p>
+            <w:pPr>
+              <w:pStyle w:val="Compact"/>
+              <w:jc w:val="left"/>
+            </w:pPr>
+            <w:r>
+              <w:t xml:space="preserve">+</w:t>
+            </w:r>
+          </w:p>
+        </w:tc>
+      </w:tr>
+      <w:tr>
+        <w:tc>
+          <w:tcPr/>
+          <w:p>
+            <w:pPr>
+              <w:pStyle w:val="Compact"/>
+              <w:jc w:val="right"/>
+            </w:pPr>
+            <w:r>
+              <w:t xml:space="preserve">7</w:t>
+            </w:r>
+          </w:p>
+        </w:tc>
+        <w:tc>
+          <w:tcPr/>
+          <w:p>
+            <w:pPr>
+              <w:pStyle w:val="Compact"/>
+              <w:jc w:val="left"/>
+            </w:pPr>
+            <w:r>
+              <w:t xml:space="preserve">-</w:t>
+            </w:r>
+          </w:p>
+        </w:tc>
+        <w:tc>
+          <w:tcPr/>
+          <w:p>
+            <w:pPr>
+              <w:pStyle w:val="Compact"/>
+              <w:jc w:val="left"/>
+            </w:pPr>
+            <w:r>
+              <w:t xml:space="preserve">+</w:t>
+            </w:r>
+          </w:p>
+        </w:tc>
+        <w:tc>
+          <w:tcPr/>
+          <w:p>
+            <w:pPr>
+              <w:pStyle w:val="Compact"/>
+              <w:jc w:val="left"/>
+            </w:pPr>
+            <w:r>
+              <w:t xml:space="preserve">-</w:t>
+            </w:r>
+          </w:p>
+        </w:tc>
+      </w:tr>
+      <w:tr>
+        <w:tc>
+          <w:tcPr/>
+          <w:p>
+            <w:pPr>
+              <w:pStyle w:val="Compact"/>
+              <w:jc w:val="right"/>
+            </w:pPr>
+            <w:r>
+              <w:t xml:space="preserve">8</w:t>
+            </w:r>
+          </w:p>
+        </w:tc>
+        <w:tc>
+          <w:tcPr/>
+          <w:p>
+            <w:pPr>
+              <w:pStyle w:val="Compact"/>
+              <w:jc w:val="left"/>
+            </w:pPr>
+            <w:r>
+              <w:t xml:space="preserve">-</w:t>
+            </w:r>
+          </w:p>
+        </w:tc>
+        <w:tc>
+          <w:tcPr/>
+          <w:p>
+            <w:pPr>
+              <w:pStyle w:val="Compact"/>
+              <w:jc w:val="left"/>
+            </w:pPr>
+            <w:r>
+              <w:t xml:space="preserve">+</w:t>
+            </w:r>
+          </w:p>
+        </w:tc>
+        <w:tc>
+          <w:tcPr/>
+          <w:p>
+            <w:pPr>
+              <w:pStyle w:val="Compact"/>
+              <w:jc w:val="left"/>
+            </w:pPr>
+            <w:r>
+              <w:t xml:space="preserve">+</w:t>
+            </w:r>
+          </w:p>
+        </w:tc>
+      </w:tr>
+    </w:tbl>
+    <w:bookmarkEnd w:id="39"/>
+    <w:bookmarkEnd w:id="40"/>
+    <w:bookmarkStart w:id="41" w:name="scraps"/>
+    <w:p>
+      <w:pPr>
+        <w:pStyle w:val="Heading1"/>
+      </w:pPr>
+      <w:r>
+        <w:t xml:space="preserve">6. Scraps</w:t>
+      </w:r>
+    </w:p>
+    <w:p>
+      <w:pPr>
+        <w:pStyle w:val="FirstParagraph"/>
+      </w:pPr>
+      <w:r>
         <w:t xml:space="preserve">Due to the limited data available to them,</w:t>
       </w:r>
       <w:r>
@@ -1908,8 +2426,8 @@
         <w:br w:type="page"/>
       </w:r>
     </w:p>
-    <w:bookmarkEnd w:id="39"/>
-    <w:bookmarkStart w:id="68" w:name="references"/>
+    <w:bookmarkEnd w:id="41"/>
+    <w:bookmarkStart w:id="70" w:name="references"/>
     <w:p>
       <w:pPr>
         <w:pStyle w:val="Heading1"/>
@@ -1918,8 +2436,8 @@
         <w:t xml:space="preserve">References</w:t>
       </w:r>
     </w:p>
-    <w:bookmarkStart w:id="67" w:name="refs"/>
-    <w:bookmarkStart w:id="41" w:name="ref-Aguilar2009"/>
+    <w:bookmarkStart w:id="69" w:name="refs"/>
+    <w:bookmarkStart w:id="43" w:name="ref-Aguilar2009"/>
     <w:p>
       <w:pPr>
         <w:pStyle w:val="Bibliography"/>
@@ -1943,7 +2461,7 @@
       <w:r>
         <w:t xml:space="preserve"> </w:t>
       </w:r>
-      <w:hyperlink r:id="rId40">
+      <w:hyperlink r:id="rId42">
         <w:r>
           <w:rPr>
             <w:rStyle w:val="Hyperlink"/>
@@ -1957,7 +2475,7 @@
       <w:r>
         <w:t xml:space="preserve"> </w:t>
       </w:r>
-      <w:hyperlink r:id="rId40">
+      <w:hyperlink r:id="rId42">
         <w:r>
           <w:rPr>
             <w:rStyle w:val="Hyperlink"/>
@@ -1966,8 +2484,8 @@
         </w:r>
       </w:hyperlink>
     </w:p>
-    <w:bookmarkEnd w:id="41"/>
-    <w:bookmarkStart w:id="42" w:name="ref-arvaniti2020autosegmental"/>
+    <w:bookmarkEnd w:id="43"/>
+    <w:bookmarkStart w:id="44" w:name="ref-arvaniti2020autosegmental"/>
     <w:p>
       <w:pPr>
         <w:pStyle w:val="Bibliography"/>
@@ -1989,8 +2507,8 @@
         <w:t xml:space="preserve">.</w:t>
       </w:r>
     </w:p>
-    <w:bookmarkEnd w:id="42"/>
-    <w:bookmarkStart w:id="43" w:name="ref-astruc2016intonational"/>
+    <w:bookmarkEnd w:id="44"/>
+    <w:bookmarkStart w:id="45" w:name="ref-astruc2016intonational"/>
     <w:p>
       <w:pPr>
         <w:pStyle w:val="Bibliography"/>
@@ -2025,8 +2543,8 @@
         <w:t xml:space="preserve">(1), 91–118.</w:t>
       </w:r>
     </w:p>
-    <w:bookmarkEnd w:id="43"/>
-    <w:bookmarkStart w:id="44" w:name="ref-beckman2002intonation"/>
+    <w:bookmarkEnd w:id="45"/>
+    <w:bookmarkStart w:id="46" w:name="ref-beckman2002intonation"/>
     <w:p>
       <w:pPr>
         <w:pStyle w:val="Bibliography"/>
@@ -2048,8 +2566,8 @@
         <w:t xml:space="preserve">.</w:t>
       </w:r>
     </w:p>
-    <w:bookmarkEnd w:id="44"/>
-    <w:bookmarkStart w:id="45" w:name="ref-beckman1997guidelines"/>
+    <w:bookmarkEnd w:id="46"/>
+    <w:bookmarkStart w:id="47" w:name="ref-beckman1997guidelines"/>
     <w:p>
       <w:pPr>
         <w:pStyle w:val="Bibliography"/>
@@ -2071,8 +2589,8 @@
         <w:t xml:space="preserve">.</w:t>
       </w:r>
     </w:p>
-    <w:bookmarkEnd w:id="45"/>
-    <w:bookmarkStart w:id="46" w:name="ref-brown1974theory"/>
+    <w:bookmarkEnd w:id="47"/>
+    <w:bookmarkStart w:id="48" w:name="ref-brown1974theory"/>
     <w:p>
       <w:pPr>
         <w:pStyle w:val="Bibliography"/>
@@ -2094,8 +2612,8 @@
         <w:t xml:space="preserve">.</w:t>
       </w:r>
     </w:p>
-    <w:bookmarkEnd w:id="46"/>
-    <w:bookmarkStart w:id="47" w:name="ref-brown1987politeness"/>
+    <w:bookmarkEnd w:id="48"/>
+    <w:bookmarkStart w:id="49" w:name="ref-brown1987politeness"/>
     <w:p>
       <w:pPr>
         <w:pStyle w:val="Bibliography"/>
@@ -2117,8 +2635,8 @@
         <w:t xml:space="preserve">. Cambridge university press.</w:t>
       </w:r>
     </w:p>
-    <w:bookmarkEnd w:id="47"/>
-    <w:bookmarkStart w:id="48" w:name="ref-casillas2023using"/>
+    <w:bookmarkEnd w:id="49"/>
+    <w:bookmarkStart w:id="50" w:name="ref-casillas2023using"/>
     <w:p>
       <w:pPr>
         <w:pStyle w:val="Bibliography"/>
@@ -2153,8 +2671,8 @@
         <w:t xml:space="preserve">(5), 913–940.</w:t>
       </w:r>
     </w:p>
-    <w:bookmarkEnd w:id="48"/>
-    <w:bookmarkStart w:id="49" w:name="ref-devis2011entonacion"/>
+    <w:bookmarkEnd w:id="50"/>
+    <w:bookmarkStart w:id="51" w:name="ref-devis2011entonacion"/>
     <w:p>
       <w:pPr>
         <w:pStyle w:val="Bibliography"/>
@@ -2194,8 +2712,8 @@
         <w:t xml:space="preserve">.</w:t>
       </w:r>
     </w:p>
-    <w:bookmarkEnd w:id="49"/>
-    <w:bookmarkStart w:id="50" w:name="ref-dilley2013role"/>
+    <w:bookmarkEnd w:id="51"/>
+    <w:bookmarkStart w:id="52" w:name="ref-dilley2013role"/>
     <w:p>
       <w:pPr>
         <w:pStyle w:val="Bibliography"/>
@@ -2230,8 +2748,8 @@
         <w:t xml:space="preserve">(1), 3–67.</w:t>
       </w:r>
     </w:p>
-    <w:bookmarkEnd w:id="50"/>
-    <w:bookmarkStart w:id="51" w:name="ref-estebas2014evaluation"/>
+    <w:bookmarkEnd w:id="52"/>
+    <w:bookmarkStart w:id="53" w:name="ref-estebas2014evaluation"/>
     <w:p>
       <w:pPr>
         <w:pStyle w:val="Bibliography"/>
@@ -2253,8 +2771,8 @@
         <w:t xml:space="preserve">, 179–194.</w:t>
       </w:r>
     </w:p>
-    <w:bookmarkEnd w:id="51"/>
-    <w:bookmarkStart w:id="52" w:name="ref-grice2020intonation"/>
+    <w:bookmarkEnd w:id="53"/>
+    <w:bookmarkStart w:id="54" w:name="ref-grice2020intonation"/>
     <w:p>
       <w:pPr>
         <w:pStyle w:val="Bibliography"/>
@@ -2276,8 +2794,8 @@
         <w:t xml:space="preserve">.</w:t>
       </w:r>
     </w:p>
-    <w:bookmarkEnd w:id="52"/>
-    <w:bookmarkStart w:id="53" w:name="ref-hart1990perceptual"/>
+    <w:bookmarkEnd w:id="54"/>
+    <w:bookmarkStart w:id="55" w:name="ref-hart1990perceptual"/>
     <w:p>
       <w:pPr>
         <w:pStyle w:val="Bibliography"/>
@@ -2299,8 +2817,8 @@
         <w:t xml:space="preserve">.</w:t>
       </w:r>
     </w:p>
-    <w:bookmarkEnd w:id="53"/>
-    <w:bookmarkStart w:id="54" w:name="ref-henriksen2010development"/>
+    <w:bookmarkEnd w:id="55"/>
+    <w:bookmarkStart w:id="56" w:name="ref-henriksen2010development"/>
     <w:p>
       <w:pPr>
         <w:pStyle w:val="Bibliography"/>
@@ -2341,8 +2859,8 @@
         <w:t xml:space="preserve">(1), 113–162.</w:t>
       </w:r>
     </w:p>
-    <w:bookmarkEnd w:id="54"/>
-    <w:bookmarkStart w:id="55" w:name="ref-herrero2020unintentional"/>
+    <w:bookmarkEnd w:id="56"/>
+    <w:bookmarkStart w:id="57" w:name="ref-herrero2020unintentional"/>
     <w:p>
       <w:pPr>
         <w:pStyle w:val="Bibliography"/>
@@ -2364,8 +2882,8 @@
         <w:t xml:space="preserve">, 2020–2173.</w:t>
       </w:r>
     </w:p>
-    <w:bookmarkEnd w:id="55"/>
-    <w:bookmarkStart w:id="56" w:name="ref-ladd2008intonational"/>
+    <w:bookmarkEnd w:id="57"/>
+    <w:bookmarkStart w:id="58" w:name="ref-ladd2008intonational"/>
     <w:p>
       <w:pPr>
         <w:pStyle w:val="Bibliography"/>
@@ -2387,8 +2905,8 @@
         <w:t xml:space="preserve">. Cambridge University Press.</w:t>
       </w:r>
     </w:p>
-    <w:bookmarkEnd w:id="56"/>
-    <w:bookmarkStart w:id="57" w:name="ref-ladd2022trouble"/>
+    <w:bookmarkEnd w:id="58"/>
+    <w:bookmarkStart w:id="59" w:name="ref-ladd2022trouble"/>
     <w:p>
       <w:pPr>
         <w:pStyle w:val="Bibliography"/>
@@ -2410,8 +2928,8 @@
         <w:t xml:space="preserve">.</w:t>
       </w:r>
     </w:p>
-    <w:bookmarkEnd w:id="57"/>
-    <w:bookmarkStart w:id="58" w:name="ref-ladd1997perception"/>
+    <w:bookmarkEnd w:id="59"/>
+    <w:bookmarkStart w:id="60" w:name="ref-ladd1997perception"/>
     <w:p>
       <w:pPr>
         <w:pStyle w:val="Bibliography"/>
@@ -2446,8 +2964,8 @@
         <w:t xml:space="preserve">(3), 313–342.</w:t>
       </w:r>
     </w:p>
-    <w:bookmarkEnd w:id="58"/>
-    <w:bookmarkStart w:id="59" w:name="ref-mayo1997prosodic"/>
+    <w:bookmarkEnd w:id="60"/>
+    <w:bookmarkStart w:id="61" w:name="ref-mayo1997prosodic"/>
     <w:p>
       <w:pPr>
         <w:pStyle w:val="Bibliography"/>
@@ -2469,8 +2987,8 @@
         <w:t xml:space="preserve">.</w:t>
       </w:r>
     </w:p>
-    <w:bookmarkEnd w:id="59"/>
-    <w:bookmarkStart w:id="60" w:name="ref-mennen2015beyond"/>
+    <w:bookmarkEnd w:id="61"/>
+    <w:bookmarkStart w:id="62" w:name="ref-mennen2015beyond"/>
     <w:p>
       <w:pPr>
         <w:pStyle w:val="Bibliography"/>
@@ -2495,8 +3013,8 @@
         <w:t xml:space="preserve">(pp. 171–188). Springer.</w:t>
       </w:r>
     </w:p>
-    <w:bookmarkEnd w:id="60"/>
-    <w:bookmarkStart w:id="61" w:name="ref-nibert2005acquisition"/>
+    <w:bookmarkEnd w:id="62"/>
+    <w:bookmarkStart w:id="63" w:name="ref-nibert2005acquisition"/>
     <w:p>
       <w:pPr>
         <w:pStyle w:val="Bibliography"/>
@@ -2518,8 +3036,8 @@
         <w:t xml:space="preserve">, 108–122.</w:t>
       </w:r>
     </w:p>
-    <w:bookmarkEnd w:id="61"/>
-    <w:bookmarkStart w:id="62" w:name="ref-ohala1983cross"/>
+    <w:bookmarkEnd w:id="63"/>
+    <w:bookmarkStart w:id="64" w:name="ref-ohala1983cross"/>
     <w:p>
       <w:pPr>
         <w:pStyle w:val="Bibliography"/>
@@ -2554,8 +3072,8 @@
         <w:t xml:space="preserve">(1), 1–18.</w:t>
       </w:r>
     </w:p>
-    <w:bookmarkEnd w:id="62"/>
-    <w:bookmarkStart w:id="63" w:name="ref-orrico2020individual"/>
+    <w:bookmarkEnd w:id="64"/>
+    <w:bookmarkStart w:id="65" w:name="ref-orrico2020individual"/>
     <w:p>
       <w:pPr>
         <w:pStyle w:val="Bibliography"/>
@@ -2590,8 +3108,8 @@
         <w:t xml:space="preserve">(1), 1–39.</w:t>
       </w:r>
     </w:p>
-    <w:bookmarkEnd w:id="63"/>
-    <w:bookmarkStart w:id="64" w:name="ref-pike1945intonation"/>
+    <w:bookmarkEnd w:id="65"/>
+    <w:bookmarkStart w:id="66" w:name="ref-pike1945intonation"/>
     <w:p>
       <w:pPr>
         <w:pStyle w:val="Bibliography"/>
@@ -2610,8 +3128,8 @@
         <w:t xml:space="preserve">The intonation of american english.</w:t>
       </w:r>
     </w:p>
-    <w:bookmarkEnd w:id="64"/>
-    <w:bookmarkStart w:id="65" w:name="ref-prieto2010transcription"/>
+    <w:bookmarkEnd w:id="66"/>
+    <w:bookmarkStart w:id="67" w:name="ref-prieto2010transcription"/>
     <w:p>
       <w:pPr>
         <w:pStyle w:val="Bibliography"/>
@@ -2633,8 +3151,8 @@
         <w:t xml:space="preserve">. Lincom Europa Munich.</w:t>
       </w:r>
     </w:p>
-    <w:bookmarkEnd w:id="65"/>
-    <w:bookmarkStart w:id="66" w:name="ref-silverman1992tobi"/>
+    <w:bookmarkEnd w:id="67"/>
+    <w:bookmarkStart w:id="68" w:name="ref-silverman1992tobi"/>
     <w:p>
       <w:pPr>
         <w:pStyle w:val="Bibliography"/>
@@ -2669,9 +3187,9 @@
         <w:t xml:space="preserve">, 867–870.</w:t>
       </w:r>
     </w:p>
-    <w:bookmarkEnd w:id="66"/>
-    <w:bookmarkEnd w:id="67"/>
     <w:bookmarkEnd w:id="68"/>
+    <w:bookmarkEnd w:id="69"/>
+    <w:bookmarkEnd w:id="70"/>
     <w:sectPr>
       <w:headerReference r:id="rId9" w:type="even"/>
       <w:headerReference r:id="rId10" w:type="default"/>

</xml_diff>